<commit_message>
Adding clarity to option 1 directions, correcting rubrics.
</commit_message>
<xml_diff>
--- a/02-Homework/13-AWS-Lex/Solutions/FinTech Unit 13 AWS Homework Grading Rubric.docx
+++ b/02-Homework/13-AWS-Lex/Solutions/FinTech Unit 13 AWS Homework Grading Rubric.docx
@@ -1185,9 +1185,8 @@
                 <w:sz w:val="20"/>
                 <w:szCs w:val="20"/>
               </w:rPr>
-              <w:t xml:space="preserve">Initial Robo Advisor </w:t>
-            </w:r>
-            <w:proofErr w:type="spellStart"/>
+              <w:t>Initial Robo Advisor Configuratio</w:t>
+            </w:r>
             <w:r>
               <w:rPr>
                 <w:rFonts w:ascii="Arial" w:hAnsi="Arial" w:cs="Arial"/>
@@ -1196,9 +1195,8 @@
                 <w:sz w:val="20"/>
                 <w:szCs w:val="20"/>
               </w:rPr>
-              <w:t>Configuratio</w:t>
-            </w:r>
-            <w:proofErr w:type="spellEnd"/>
+              <w:t>n</w:t>
+            </w:r>
             <w:r>
               <w:rPr>
                 <w:rFonts w:ascii="Arial" w:hAnsi="Arial" w:cs="Arial"/>
@@ -1302,7 +1300,25 @@
                 <w:sz w:val="16"/>
                 <w:szCs w:val="16"/>
               </w:rPr>
-              <w:t>created and configured with proper same utterances.</w:t>
+              <w:t xml:space="preserve">created and configured with proper </w:t>
+            </w:r>
+            <w:r>
+              <w:rPr>
+                <w:rFonts w:ascii="Arial" w:hAnsi="Arial" w:cs="Arial"/>
+                <w:color w:val="000000"/>
+                <w:sz w:val="16"/>
+                <w:szCs w:val="16"/>
+              </w:rPr>
+              <w:t>n</w:t>
+            </w:r>
+            <w:r>
+              <w:rPr>
+                <w:rFonts w:ascii="Arial" w:hAnsi="Arial" w:cs="Arial"/>
+                <w:color w:val="000000"/>
+                <w:sz w:val="16"/>
+                <w:szCs w:val="16"/>
+              </w:rPr>
+              <w:t>ame utterances.</w:t>
             </w:r>
             <w:r>
               <w:rPr>
@@ -1485,7 +1501,25 @@
                 <w:szCs w:val="16"/>
               </w:rPr>
               <w:br/>
-              <w:t xml:space="preserve">• Code accounts for all possible scenario </w:t>
+              <w:t>• Code accounts for all possible scenario</w:t>
+            </w:r>
+            <w:r>
+              <w:rPr>
+                <w:rFonts w:ascii="Arial" w:hAnsi="Arial" w:cs="Arial"/>
+                <w:color w:val="000000"/>
+                <w:sz w:val="16"/>
+                <w:szCs w:val="16"/>
+              </w:rPr>
+              <w:t>s</w:t>
+            </w:r>
+            <w:r>
+              <w:rPr>
+                <w:rFonts w:ascii="Arial" w:hAnsi="Arial" w:cs="Arial"/>
+                <w:color w:val="000000"/>
+                <w:sz w:val="16"/>
+                <w:szCs w:val="16"/>
+              </w:rPr>
+              <w:t xml:space="preserve"> </w:t>
             </w:r>
             <w:r>
               <w:rPr>
@@ -2037,7 +2071,25 @@
                 <w:szCs w:val="16"/>
               </w:rPr>
               <w:br/>
-              <w:t xml:space="preserve">• Code accounts for all possible scenario </w:t>
+              <w:t>• Code accounts for all possible scenario</w:t>
+            </w:r>
+            <w:r>
+              <w:rPr>
+                <w:rFonts w:ascii="Arial" w:hAnsi="Arial" w:cs="Arial"/>
+                <w:color w:val="000000"/>
+                <w:sz w:val="16"/>
+                <w:szCs w:val="16"/>
+              </w:rPr>
+              <w:t>s</w:t>
+            </w:r>
+            <w:r>
+              <w:rPr>
+                <w:rFonts w:ascii="Arial" w:hAnsi="Arial" w:cs="Arial"/>
+                <w:color w:val="000000"/>
+                <w:sz w:val="16"/>
+                <w:szCs w:val="16"/>
+              </w:rPr>
+              <w:t xml:space="preserve"> </w:t>
             </w:r>
             <w:r>
               <w:rPr>
@@ -2456,7 +2508,6 @@
           <w:b/>
           <w:bCs/>
         </w:rPr>
-        <w:lastRenderedPageBreak/>
         <w:t>Option 2</w:t>
       </w:r>
     </w:p>
@@ -2606,7 +2657,25 @@
                 <w:sz w:val="16"/>
                 <w:szCs w:val="16"/>
               </w:rPr>
-              <w:t xml:space="preserve"> Data loaded using Pandas DataFrame into </w:t>
+              <w:t xml:space="preserve"> Data loaded using Pandas </w:t>
+            </w:r>
+            <w:proofErr w:type="spellStart"/>
+            <w:r>
+              <w:rPr>
+                <w:rFonts w:ascii="Arial" w:hAnsi="Arial" w:cs="Arial"/>
+                <w:sz w:val="16"/>
+                <w:szCs w:val="16"/>
+              </w:rPr>
+              <w:t>DataFrame</w:t>
+            </w:r>
+            <w:proofErr w:type="spellEnd"/>
+            <w:r>
+              <w:rPr>
+                <w:rFonts w:ascii="Arial" w:hAnsi="Arial" w:cs="Arial"/>
+                <w:sz w:val="16"/>
+                <w:szCs w:val="16"/>
+              </w:rPr>
+              <w:t xml:space="preserve"> into </w:t>
             </w:r>
             <w:proofErr w:type="spellStart"/>
             <w:r>
@@ -2809,14 +2878,6 @@
               </w:rPr>
               <w:t xml:space="preserve"> </w:t>
             </w:r>
-            <w:r>
-              <w:rPr>
-                <w:rFonts w:ascii="Arial" w:hAnsi="Arial" w:cs="Arial"/>
-                <w:sz w:val="16"/>
-                <w:szCs w:val="16"/>
-              </w:rPr>
-              <w:t xml:space="preserve">DataFrame created and </w:t>
-            </w:r>
             <w:proofErr w:type="spellStart"/>
             <w:r>
               <w:rPr>
@@ -2824,19 +2885,27 @@
                 <w:sz w:val="16"/>
                 <w:szCs w:val="16"/>
               </w:rPr>
-              <w:t>crypto_</w:t>
-            </w:r>
-            <w:proofErr w:type="gramStart"/>
-            <w:r>
-              <w:rPr>
-                <w:rFonts w:ascii="Arial" w:hAnsi="Arial" w:cs="Arial"/>
-                <w:sz w:val="16"/>
-                <w:szCs w:val="16"/>
-              </w:rPr>
-              <w:t>df.index</w:t>
+              <w:t>DataFrame</w:t>
             </w:r>
             <w:proofErr w:type="spellEnd"/>
-            <w:proofErr w:type="gramEnd"/>
+            <w:r>
+              <w:rPr>
+                <w:rFonts w:ascii="Arial" w:hAnsi="Arial" w:cs="Arial"/>
+                <w:sz w:val="16"/>
+                <w:szCs w:val="16"/>
+              </w:rPr>
+              <w:t xml:space="preserve"> created and </w:t>
+            </w:r>
+            <w:proofErr w:type="spellStart"/>
+            <w:r>
+              <w:rPr>
+                <w:rFonts w:ascii="Arial" w:hAnsi="Arial" w:cs="Arial"/>
+                <w:sz w:val="16"/>
+                <w:szCs w:val="16"/>
+              </w:rPr>
+              <w:t>crypto_df.index</w:t>
+            </w:r>
+            <w:proofErr w:type="spellEnd"/>
             <w:r>
               <w:rPr>
                 <w:rFonts w:ascii="Arial" w:hAnsi="Arial" w:cs="Arial"/>
@@ -2867,13 +2936,23 @@
               </w:rPr>
               <w:t xml:space="preserve"> </w:t>
             </w:r>
-            <w:r>
-              <w:rPr>
-                <w:rFonts w:ascii="Arial" w:hAnsi="Arial" w:cs="Arial"/>
-                <w:sz w:val="16"/>
-                <w:szCs w:val="16"/>
-              </w:rPr>
-              <w:t>DataFrame.</w:t>
+            <w:proofErr w:type="spellStart"/>
+            <w:r>
+              <w:rPr>
+                <w:rFonts w:ascii="Arial" w:hAnsi="Arial" w:cs="Arial"/>
+                <w:sz w:val="16"/>
+                <w:szCs w:val="16"/>
+              </w:rPr>
+              <w:t>DataFrame</w:t>
+            </w:r>
+            <w:proofErr w:type="spellEnd"/>
+            <w:r>
+              <w:rPr>
+                <w:rFonts w:ascii="Arial" w:hAnsi="Arial" w:cs="Arial"/>
+                <w:sz w:val="16"/>
+                <w:szCs w:val="16"/>
+              </w:rPr>
+              <w:t>.</w:t>
             </w:r>
           </w:p>
           <w:p>
@@ -2939,7 +3018,39 @@
                 <w:sz w:val="16"/>
                 <w:szCs w:val="16"/>
               </w:rPr>
-              <w:t>• Completed 3 out of 3 requirements</w:t>
+              <w:t xml:space="preserve">• Completed </w:t>
+            </w:r>
+            <w:r>
+              <w:rPr>
+                <w:rFonts w:ascii="Arial" w:hAnsi="Arial" w:cs="Arial"/>
+                <w:sz w:val="16"/>
+                <w:szCs w:val="16"/>
+              </w:rPr>
+              <w:t>4</w:t>
+            </w:r>
+            <w:r>
+              <w:rPr>
+                <w:rFonts w:ascii="Arial" w:hAnsi="Arial" w:cs="Arial"/>
+                <w:sz w:val="16"/>
+                <w:szCs w:val="16"/>
+              </w:rPr>
+              <w:t xml:space="preserve"> out of </w:t>
+            </w:r>
+            <w:r>
+              <w:rPr>
+                <w:rFonts w:ascii="Arial" w:hAnsi="Arial" w:cs="Arial"/>
+                <w:sz w:val="16"/>
+                <w:szCs w:val="16"/>
+              </w:rPr>
+              <w:t>4</w:t>
+            </w:r>
+            <w:r>
+              <w:rPr>
+                <w:rFonts w:ascii="Arial" w:hAnsi="Arial" w:cs="Arial"/>
+                <w:sz w:val="16"/>
+                <w:szCs w:val="16"/>
+              </w:rPr>
+              <w:t xml:space="preserve"> requirements</w:t>
             </w:r>
             <w:r>
               <w:rPr>
@@ -2957,7 +3068,15 @@
                 <w:szCs w:val="16"/>
               </w:rPr>
               <w:br/>
-              <w:t xml:space="preserve">• Code accounts for all possible scenario </w:t>
+              <w:t>• Code accounts for all possible scenario</w:t>
+            </w:r>
+            <w:r>
+              <w:rPr>
+                <w:rFonts w:ascii="Arial" w:hAnsi="Arial" w:cs="Arial"/>
+                <w:sz w:val="16"/>
+                <w:szCs w:val="16"/>
+              </w:rPr>
+              <w:t>s</w:t>
             </w:r>
             <w:r>
               <w:rPr>
@@ -2980,8 +3099,6 @@
               <w:pStyle w:val="NoSpacing"/>
               <w:rPr>
                 <w:rFonts w:ascii="Arial" w:hAnsi="Arial" w:cs="Arial"/>
-                <w:b/>
-                <w:bCs/>
                 <w:sz w:val="16"/>
                 <w:szCs w:val="16"/>
               </w:rPr>
@@ -3012,7 +3129,39 @@
                 <w:sz w:val="16"/>
                 <w:szCs w:val="16"/>
               </w:rPr>
-              <w:t>• Completed 2 out of 3 of requirements</w:t>
+              <w:t xml:space="preserve">• Completed </w:t>
+            </w:r>
+            <w:r>
+              <w:rPr>
+                <w:rFonts w:ascii="Arial" w:hAnsi="Arial" w:cs="Arial"/>
+                <w:sz w:val="16"/>
+                <w:szCs w:val="16"/>
+              </w:rPr>
+              <w:t>3</w:t>
+            </w:r>
+            <w:r>
+              <w:rPr>
+                <w:rFonts w:ascii="Arial" w:hAnsi="Arial" w:cs="Arial"/>
+                <w:sz w:val="16"/>
+                <w:szCs w:val="16"/>
+              </w:rPr>
+              <w:t xml:space="preserve"> out of </w:t>
+            </w:r>
+            <w:r>
+              <w:rPr>
+                <w:rFonts w:ascii="Arial" w:hAnsi="Arial" w:cs="Arial"/>
+                <w:sz w:val="16"/>
+                <w:szCs w:val="16"/>
+              </w:rPr>
+              <w:t>4</w:t>
+            </w:r>
+            <w:r>
+              <w:rPr>
+                <w:rFonts w:ascii="Arial" w:hAnsi="Arial" w:cs="Arial"/>
+                <w:sz w:val="16"/>
+                <w:szCs w:val="16"/>
+              </w:rPr>
+              <w:t xml:space="preserve"> of requirements</w:t>
             </w:r>
             <w:r>
               <w:rPr>
@@ -3076,7 +3225,39 @@
                 <w:sz w:val="16"/>
                 <w:szCs w:val="16"/>
               </w:rPr>
-              <w:t>• Completed fewer than 1 out of 3 requirements</w:t>
+              <w:t xml:space="preserve">• Completed </w:t>
+            </w:r>
+            <w:r>
+              <w:rPr>
+                <w:rFonts w:ascii="Arial" w:hAnsi="Arial" w:cs="Arial"/>
+                <w:sz w:val="16"/>
+                <w:szCs w:val="16"/>
+              </w:rPr>
+              <w:t>2</w:t>
+            </w:r>
+            <w:r>
+              <w:rPr>
+                <w:rFonts w:ascii="Arial" w:hAnsi="Arial" w:cs="Arial"/>
+                <w:sz w:val="16"/>
+                <w:szCs w:val="16"/>
+              </w:rPr>
+              <w:t xml:space="preserve"> out of </w:t>
+            </w:r>
+            <w:r>
+              <w:rPr>
+                <w:rFonts w:ascii="Arial" w:hAnsi="Arial" w:cs="Arial"/>
+                <w:sz w:val="16"/>
+                <w:szCs w:val="16"/>
+              </w:rPr>
+              <w:t>4</w:t>
+            </w:r>
+            <w:r>
+              <w:rPr>
+                <w:rFonts w:ascii="Arial" w:hAnsi="Arial" w:cs="Arial"/>
+                <w:sz w:val="16"/>
+                <w:szCs w:val="16"/>
+              </w:rPr>
+              <w:t xml:space="preserve"> requirements</w:t>
             </w:r>
             <w:r>
               <w:rPr>
@@ -3140,7 +3321,23 @@
                 <w:sz w:val="16"/>
                 <w:szCs w:val="16"/>
               </w:rPr>
-              <w:t>• Completed 1 or none out of the 3 requirements</w:t>
+              <w:t xml:space="preserve">• Completed 1 or none out of the </w:t>
+            </w:r>
+            <w:r>
+              <w:rPr>
+                <w:rFonts w:ascii="Arial" w:hAnsi="Arial" w:cs="Arial"/>
+                <w:sz w:val="16"/>
+                <w:szCs w:val="16"/>
+              </w:rPr>
+              <w:t>4</w:t>
+            </w:r>
+            <w:r>
+              <w:rPr>
+                <w:rFonts w:ascii="Arial" w:hAnsi="Arial" w:cs="Arial"/>
+                <w:sz w:val="16"/>
+                <w:szCs w:val="16"/>
+              </w:rPr>
+              <w:t xml:space="preserve"> requirements</w:t>
             </w:r>
             <w:r>
               <w:rPr>
@@ -3315,13 +3512,23 @@
               </w:rPr>
               <w:t xml:space="preserve"> </w:t>
             </w:r>
-            <w:r>
-              <w:rPr>
-                <w:rFonts w:ascii="Arial" w:hAnsi="Arial" w:cs="Arial"/>
-                <w:sz w:val="16"/>
-                <w:szCs w:val="16"/>
-              </w:rPr>
-              <w:t>DataFrame.</w:t>
+            <w:proofErr w:type="spellStart"/>
+            <w:r>
+              <w:rPr>
+                <w:rFonts w:ascii="Arial" w:hAnsi="Arial" w:cs="Arial"/>
+                <w:sz w:val="16"/>
+                <w:szCs w:val="16"/>
+              </w:rPr>
+              <w:t>DataFrame</w:t>
+            </w:r>
+            <w:proofErr w:type="spellEnd"/>
+            <w:r>
+              <w:rPr>
+                <w:rFonts w:ascii="Arial" w:hAnsi="Arial" w:cs="Arial"/>
+                <w:sz w:val="16"/>
+                <w:szCs w:val="16"/>
+              </w:rPr>
+              <w:t>.</w:t>
             </w:r>
             <w:r>
               <w:rPr>
@@ -3375,7 +3582,25 @@
                 <w:szCs w:val="16"/>
               </w:rPr>
               <w:br/>
-              <w:t xml:space="preserve">• New DataFrame created named </w:t>
+              <w:t xml:space="preserve">• New </w:t>
+            </w:r>
+            <w:proofErr w:type="spellStart"/>
+            <w:r>
+              <w:rPr>
+                <w:rFonts w:ascii="Arial" w:hAnsi="Arial" w:cs="Arial"/>
+                <w:sz w:val="16"/>
+                <w:szCs w:val="16"/>
+              </w:rPr>
+              <w:t>DataFrame</w:t>
+            </w:r>
+            <w:proofErr w:type="spellEnd"/>
+            <w:r>
+              <w:rPr>
+                <w:rFonts w:ascii="Arial" w:hAnsi="Arial" w:cs="Arial"/>
+                <w:sz w:val="16"/>
+                <w:szCs w:val="16"/>
+              </w:rPr>
+              <w:t xml:space="preserve"> created named </w:t>
             </w:r>
             <w:proofErr w:type="spellStart"/>
             <w:r>
@@ -3539,14 +3764,6 @@
               </w:rPr>
               <w:t xml:space="preserve"> </w:t>
             </w:r>
-            <w:r>
-              <w:rPr>
-                <w:rFonts w:ascii="Arial" w:hAnsi="Arial" w:cs="Arial"/>
-                <w:sz w:val="16"/>
-                <w:szCs w:val="16"/>
-              </w:rPr>
-              <w:t xml:space="preserve">DataFrame, </w:t>
-            </w:r>
             <w:proofErr w:type="spellStart"/>
             <w:r>
               <w:rPr>
@@ -3554,6 +3771,24 @@
                 <w:sz w:val="16"/>
                 <w:szCs w:val="16"/>
               </w:rPr>
+              <w:t>DataFrame</w:t>
+            </w:r>
+            <w:proofErr w:type="spellEnd"/>
+            <w:r>
+              <w:rPr>
+                <w:rFonts w:ascii="Arial" w:hAnsi="Arial" w:cs="Arial"/>
+                <w:sz w:val="16"/>
+                <w:szCs w:val="16"/>
+              </w:rPr>
+              <w:t xml:space="preserve">, </w:t>
+            </w:r>
+            <w:proofErr w:type="spellStart"/>
+            <w:r>
+              <w:rPr>
+                <w:rFonts w:ascii="Arial" w:hAnsi="Arial" w:cs="Arial"/>
+                <w:sz w:val="16"/>
+                <w:szCs w:val="16"/>
+              </w:rPr>
               <w:t>paramaters</w:t>
             </w:r>
             <w:proofErr w:type="spellEnd"/>
@@ -3575,7 +3810,6 @@
               <w:t xml:space="preserve">• Data table created using </w:t>
             </w:r>
             <w:proofErr w:type="spellStart"/>
-            <w:proofErr w:type="gramStart"/>
             <w:r>
               <w:rPr>
                 <w:rFonts w:ascii="Arial" w:hAnsi="Arial" w:cs="Arial"/>
@@ -3587,7 +3821,6 @@
               <w:t>hvplot.table</w:t>
             </w:r>
             <w:proofErr w:type="spellEnd"/>
-            <w:proofErr w:type="gramEnd"/>
             <w:r>
               <w:rPr>
                 <w:rFonts w:ascii="Arial" w:hAnsi="Arial" w:cs="Arial"/>
@@ -3745,7 +3978,15 @@
                 <w:szCs w:val="16"/>
               </w:rPr>
               <w:br/>
-              <w:t xml:space="preserve">• Code accounts for all possible scenario </w:t>
+              <w:t>• Code accounts for all possible scenario</w:t>
+            </w:r>
+            <w:r>
+              <w:rPr>
+                <w:rFonts w:ascii="Arial" w:hAnsi="Arial" w:cs="Arial"/>
+                <w:sz w:val="16"/>
+                <w:szCs w:val="16"/>
+              </w:rPr>
+              <w:t>s</w:t>
             </w:r>
             <w:r>
               <w:rPr>
@@ -3928,7 +4169,39 @@
                 <w:sz w:val="16"/>
                 <w:szCs w:val="16"/>
               </w:rPr>
-              <w:t>• Completed 1 or none out of the 4 requirements</w:t>
+              <w:t xml:space="preserve">• Completed </w:t>
+            </w:r>
+            <w:r>
+              <w:rPr>
+                <w:rFonts w:ascii="Arial" w:hAnsi="Arial" w:cs="Arial"/>
+                <w:sz w:val="16"/>
+                <w:szCs w:val="16"/>
+              </w:rPr>
+              <w:t>less than 3</w:t>
+            </w:r>
+            <w:r>
+              <w:rPr>
+                <w:rFonts w:ascii="Arial" w:hAnsi="Arial" w:cs="Arial"/>
+                <w:sz w:val="16"/>
+                <w:szCs w:val="16"/>
+              </w:rPr>
+              <w:t xml:space="preserve"> of the </w:t>
+            </w:r>
+            <w:r>
+              <w:rPr>
+                <w:rFonts w:ascii="Arial" w:hAnsi="Arial" w:cs="Arial"/>
+                <w:sz w:val="16"/>
+                <w:szCs w:val="16"/>
+              </w:rPr>
+              <w:t>7</w:t>
+            </w:r>
+            <w:r>
+              <w:rPr>
+                <w:rFonts w:ascii="Arial" w:hAnsi="Arial" w:cs="Arial"/>
+                <w:sz w:val="16"/>
+                <w:szCs w:val="16"/>
+              </w:rPr>
+              <w:t xml:space="preserve"> requirements</w:t>
             </w:r>
             <w:r>
               <w:rPr>

</xml_diff>

<commit_message>
Updates fintech-australia with latests updates
</commit_message>
<xml_diff>
--- a/02-Homework/13-AWS-Lex/Solutions/FinTech Unit 13 AWS Homework Grading Rubric.docx
+++ b/02-Homework/13-AWS-Lex/Solutions/FinTech Unit 13 AWS Homework Grading Rubric.docx
@@ -1185,9 +1185,8 @@
                 <w:sz w:val="20"/>
                 <w:szCs w:val="20"/>
               </w:rPr>
-              <w:t xml:space="preserve">Initial Robo Advisor </w:t>
-            </w:r>
-            <w:proofErr w:type="spellStart"/>
+              <w:t>Initial Robo Advisor Configuratio</w:t>
+            </w:r>
             <w:r>
               <w:rPr>
                 <w:rFonts w:ascii="Arial" w:hAnsi="Arial" w:cs="Arial"/>
@@ -1196,9 +1195,8 @@
                 <w:sz w:val="20"/>
                 <w:szCs w:val="20"/>
               </w:rPr>
-              <w:t>Configuratio</w:t>
-            </w:r>
-            <w:proofErr w:type="spellEnd"/>
+              <w:t>n</w:t>
+            </w:r>
             <w:r>
               <w:rPr>
                 <w:rFonts w:ascii="Arial" w:hAnsi="Arial" w:cs="Arial"/>
@@ -1302,7 +1300,25 @@
                 <w:sz w:val="16"/>
                 <w:szCs w:val="16"/>
               </w:rPr>
-              <w:t>created and configured with proper same utterances.</w:t>
+              <w:t xml:space="preserve">created and configured with proper </w:t>
+            </w:r>
+            <w:r>
+              <w:rPr>
+                <w:rFonts w:ascii="Arial" w:hAnsi="Arial" w:cs="Arial"/>
+                <w:color w:val="000000"/>
+                <w:sz w:val="16"/>
+                <w:szCs w:val="16"/>
+              </w:rPr>
+              <w:t>n</w:t>
+            </w:r>
+            <w:r>
+              <w:rPr>
+                <w:rFonts w:ascii="Arial" w:hAnsi="Arial" w:cs="Arial"/>
+                <w:color w:val="000000"/>
+                <w:sz w:val="16"/>
+                <w:szCs w:val="16"/>
+              </w:rPr>
+              <w:t>ame utterances.</w:t>
             </w:r>
             <w:r>
               <w:rPr>
@@ -1485,7 +1501,25 @@
                 <w:szCs w:val="16"/>
               </w:rPr>
               <w:br/>
-              <w:t xml:space="preserve">• Code accounts for all possible scenario </w:t>
+              <w:t>• Code accounts for all possible scenario</w:t>
+            </w:r>
+            <w:r>
+              <w:rPr>
+                <w:rFonts w:ascii="Arial" w:hAnsi="Arial" w:cs="Arial"/>
+                <w:color w:val="000000"/>
+                <w:sz w:val="16"/>
+                <w:szCs w:val="16"/>
+              </w:rPr>
+              <w:t>s</w:t>
+            </w:r>
+            <w:r>
+              <w:rPr>
+                <w:rFonts w:ascii="Arial" w:hAnsi="Arial" w:cs="Arial"/>
+                <w:color w:val="000000"/>
+                <w:sz w:val="16"/>
+                <w:szCs w:val="16"/>
+              </w:rPr>
+              <w:t xml:space="preserve"> </w:t>
             </w:r>
             <w:r>
               <w:rPr>
@@ -2037,7 +2071,25 @@
                 <w:szCs w:val="16"/>
               </w:rPr>
               <w:br/>
-              <w:t xml:space="preserve">• Code accounts for all possible scenario </w:t>
+              <w:t>• Code accounts for all possible scenario</w:t>
+            </w:r>
+            <w:r>
+              <w:rPr>
+                <w:rFonts w:ascii="Arial" w:hAnsi="Arial" w:cs="Arial"/>
+                <w:color w:val="000000"/>
+                <w:sz w:val="16"/>
+                <w:szCs w:val="16"/>
+              </w:rPr>
+              <w:t>s</w:t>
+            </w:r>
+            <w:r>
+              <w:rPr>
+                <w:rFonts w:ascii="Arial" w:hAnsi="Arial" w:cs="Arial"/>
+                <w:color w:val="000000"/>
+                <w:sz w:val="16"/>
+                <w:szCs w:val="16"/>
+              </w:rPr>
+              <w:t xml:space="preserve"> </w:t>
             </w:r>
             <w:r>
               <w:rPr>
@@ -2456,7 +2508,6 @@
           <w:b/>
           <w:bCs/>
         </w:rPr>
-        <w:lastRenderedPageBreak/>
         <w:t>Option 2</w:t>
       </w:r>
     </w:p>
@@ -2606,7 +2657,25 @@
                 <w:sz w:val="16"/>
                 <w:szCs w:val="16"/>
               </w:rPr>
-              <w:t xml:space="preserve"> Data loaded using Pandas DataFrame into </w:t>
+              <w:t xml:space="preserve"> Data loaded using Pandas </w:t>
+            </w:r>
+            <w:proofErr w:type="spellStart"/>
+            <w:r>
+              <w:rPr>
+                <w:rFonts w:ascii="Arial" w:hAnsi="Arial" w:cs="Arial"/>
+                <w:sz w:val="16"/>
+                <w:szCs w:val="16"/>
+              </w:rPr>
+              <w:t>DataFrame</w:t>
+            </w:r>
+            <w:proofErr w:type="spellEnd"/>
+            <w:r>
+              <w:rPr>
+                <w:rFonts w:ascii="Arial" w:hAnsi="Arial" w:cs="Arial"/>
+                <w:sz w:val="16"/>
+                <w:szCs w:val="16"/>
+              </w:rPr>
+              <w:t xml:space="preserve"> into </w:t>
             </w:r>
             <w:proofErr w:type="spellStart"/>
             <w:r>
@@ -2809,14 +2878,6 @@
               </w:rPr>
               <w:t xml:space="preserve"> </w:t>
             </w:r>
-            <w:r>
-              <w:rPr>
-                <w:rFonts w:ascii="Arial" w:hAnsi="Arial" w:cs="Arial"/>
-                <w:sz w:val="16"/>
-                <w:szCs w:val="16"/>
-              </w:rPr>
-              <w:t xml:space="preserve">DataFrame created and </w:t>
-            </w:r>
             <w:proofErr w:type="spellStart"/>
             <w:r>
               <w:rPr>
@@ -2824,19 +2885,27 @@
                 <w:sz w:val="16"/>
                 <w:szCs w:val="16"/>
               </w:rPr>
-              <w:t>crypto_</w:t>
-            </w:r>
-            <w:proofErr w:type="gramStart"/>
-            <w:r>
-              <w:rPr>
-                <w:rFonts w:ascii="Arial" w:hAnsi="Arial" w:cs="Arial"/>
-                <w:sz w:val="16"/>
-                <w:szCs w:val="16"/>
-              </w:rPr>
-              <w:t>df.index</w:t>
+              <w:t>DataFrame</w:t>
             </w:r>
             <w:proofErr w:type="spellEnd"/>
-            <w:proofErr w:type="gramEnd"/>
+            <w:r>
+              <w:rPr>
+                <w:rFonts w:ascii="Arial" w:hAnsi="Arial" w:cs="Arial"/>
+                <w:sz w:val="16"/>
+                <w:szCs w:val="16"/>
+              </w:rPr>
+              <w:t xml:space="preserve"> created and </w:t>
+            </w:r>
+            <w:proofErr w:type="spellStart"/>
+            <w:r>
+              <w:rPr>
+                <w:rFonts w:ascii="Arial" w:hAnsi="Arial" w:cs="Arial"/>
+                <w:sz w:val="16"/>
+                <w:szCs w:val="16"/>
+              </w:rPr>
+              <w:t>crypto_df.index</w:t>
+            </w:r>
+            <w:proofErr w:type="spellEnd"/>
             <w:r>
               <w:rPr>
                 <w:rFonts w:ascii="Arial" w:hAnsi="Arial" w:cs="Arial"/>
@@ -2867,13 +2936,23 @@
               </w:rPr>
               <w:t xml:space="preserve"> </w:t>
             </w:r>
-            <w:r>
-              <w:rPr>
-                <w:rFonts w:ascii="Arial" w:hAnsi="Arial" w:cs="Arial"/>
-                <w:sz w:val="16"/>
-                <w:szCs w:val="16"/>
-              </w:rPr>
-              <w:t>DataFrame.</w:t>
+            <w:proofErr w:type="spellStart"/>
+            <w:r>
+              <w:rPr>
+                <w:rFonts w:ascii="Arial" w:hAnsi="Arial" w:cs="Arial"/>
+                <w:sz w:val="16"/>
+                <w:szCs w:val="16"/>
+              </w:rPr>
+              <w:t>DataFrame</w:t>
+            </w:r>
+            <w:proofErr w:type="spellEnd"/>
+            <w:r>
+              <w:rPr>
+                <w:rFonts w:ascii="Arial" w:hAnsi="Arial" w:cs="Arial"/>
+                <w:sz w:val="16"/>
+                <w:szCs w:val="16"/>
+              </w:rPr>
+              <w:t>.</w:t>
             </w:r>
           </w:p>
           <w:p>
@@ -2939,7 +3018,39 @@
                 <w:sz w:val="16"/>
                 <w:szCs w:val="16"/>
               </w:rPr>
-              <w:t>• Completed 3 out of 3 requirements</w:t>
+              <w:t xml:space="preserve">• Completed </w:t>
+            </w:r>
+            <w:r>
+              <w:rPr>
+                <w:rFonts w:ascii="Arial" w:hAnsi="Arial" w:cs="Arial"/>
+                <w:sz w:val="16"/>
+                <w:szCs w:val="16"/>
+              </w:rPr>
+              <w:t>4</w:t>
+            </w:r>
+            <w:r>
+              <w:rPr>
+                <w:rFonts w:ascii="Arial" w:hAnsi="Arial" w:cs="Arial"/>
+                <w:sz w:val="16"/>
+                <w:szCs w:val="16"/>
+              </w:rPr>
+              <w:t xml:space="preserve"> out of </w:t>
+            </w:r>
+            <w:r>
+              <w:rPr>
+                <w:rFonts w:ascii="Arial" w:hAnsi="Arial" w:cs="Arial"/>
+                <w:sz w:val="16"/>
+                <w:szCs w:val="16"/>
+              </w:rPr>
+              <w:t>4</w:t>
+            </w:r>
+            <w:r>
+              <w:rPr>
+                <w:rFonts w:ascii="Arial" w:hAnsi="Arial" w:cs="Arial"/>
+                <w:sz w:val="16"/>
+                <w:szCs w:val="16"/>
+              </w:rPr>
+              <w:t xml:space="preserve"> requirements</w:t>
             </w:r>
             <w:r>
               <w:rPr>
@@ -2957,7 +3068,15 @@
                 <w:szCs w:val="16"/>
               </w:rPr>
               <w:br/>
-              <w:t xml:space="preserve">• Code accounts for all possible scenario </w:t>
+              <w:t>• Code accounts for all possible scenario</w:t>
+            </w:r>
+            <w:r>
+              <w:rPr>
+                <w:rFonts w:ascii="Arial" w:hAnsi="Arial" w:cs="Arial"/>
+                <w:sz w:val="16"/>
+                <w:szCs w:val="16"/>
+              </w:rPr>
+              <w:t>s</w:t>
             </w:r>
             <w:r>
               <w:rPr>
@@ -2980,8 +3099,6 @@
               <w:pStyle w:val="NoSpacing"/>
               <w:rPr>
                 <w:rFonts w:ascii="Arial" w:hAnsi="Arial" w:cs="Arial"/>
-                <w:b/>
-                <w:bCs/>
                 <w:sz w:val="16"/>
                 <w:szCs w:val="16"/>
               </w:rPr>
@@ -3012,7 +3129,39 @@
                 <w:sz w:val="16"/>
                 <w:szCs w:val="16"/>
               </w:rPr>
-              <w:t>• Completed 2 out of 3 of requirements</w:t>
+              <w:t xml:space="preserve">• Completed </w:t>
+            </w:r>
+            <w:r>
+              <w:rPr>
+                <w:rFonts w:ascii="Arial" w:hAnsi="Arial" w:cs="Arial"/>
+                <w:sz w:val="16"/>
+                <w:szCs w:val="16"/>
+              </w:rPr>
+              <w:t>3</w:t>
+            </w:r>
+            <w:r>
+              <w:rPr>
+                <w:rFonts w:ascii="Arial" w:hAnsi="Arial" w:cs="Arial"/>
+                <w:sz w:val="16"/>
+                <w:szCs w:val="16"/>
+              </w:rPr>
+              <w:t xml:space="preserve"> out of </w:t>
+            </w:r>
+            <w:r>
+              <w:rPr>
+                <w:rFonts w:ascii="Arial" w:hAnsi="Arial" w:cs="Arial"/>
+                <w:sz w:val="16"/>
+                <w:szCs w:val="16"/>
+              </w:rPr>
+              <w:t>4</w:t>
+            </w:r>
+            <w:r>
+              <w:rPr>
+                <w:rFonts w:ascii="Arial" w:hAnsi="Arial" w:cs="Arial"/>
+                <w:sz w:val="16"/>
+                <w:szCs w:val="16"/>
+              </w:rPr>
+              <w:t xml:space="preserve"> of requirements</w:t>
             </w:r>
             <w:r>
               <w:rPr>
@@ -3076,7 +3225,39 @@
                 <w:sz w:val="16"/>
                 <w:szCs w:val="16"/>
               </w:rPr>
-              <w:t>• Completed fewer than 1 out of 3 requirements</w:t>
+              <w:t xml:space="preserve">• Completed </w:t>
+            </w:r>
+            <w:r>
+              <w:rPr>
+                <w:rFonts w:ascii="Arial" w:hAnsi="Arial" w:cs="Arial"/>
+                <w:sz w:val="16"/>
+                <w:szCs w:val="16"/>
+              </w:rPr>
+              <w:t>2</w:t>
+            </w:r>
+            <w:r>
+              <w:rPr>
+                <w:rFonts w:ascii="Arial" w:hAnsi="Arial" w:cs="Arial"/>
+                <w:sz w:val="16"/>
+                <w:szCs w:val="16"/>
+              </w:rPr>
+              <w:t xml:space="preserve"> out of </w:t>
+            </w:r>
+            <w:r>
+              <w:rPr>
+                <w:rFonts w:ascii="Arial" w:hAnsi="Arial" w:cs="Arial"/>
+                <w:sz w:val="16"/>
+                <w:szCs w:val="16"/>
+              </w:rPr>
+              <w:t>4</w:t>
+            </w:r>
+            <w:r>
+              <w:rPr>
+                <w:rFonts w:ascii="Arial" w:hAnsi="Arial" w:cs="Arial"/>
+                <w:sz w:val="16"/>
+                <w:szCs w:val="16"/>
+              </w:rPr>
+              <w:t xml:space="preserve"> requirements</w:t>
             </w:r>
             <w:r>
               <w:rPr>
@@ -3140,7 +3321,23 @@
                 <w:sz w:val="16"/>
                 <w:szCs w:val="16"/>
               </w:rPr>
-              <w:t>• Completed 1 or none out of the 3 requirements</w:t>
+              <w:t xml:space="preserve">• Completed 1 or none out of the </w:t>
+            </w:r>
+            <w:r>
+              <w:rPr>
+                <w:rFonts w:ascii="Arial" w:hAnsi="Arial" w:cs="Arial"/>
+                <w:sz w:val="16"/>
+                <w:szCs w:val="16"/>
+              </w:rPr>
+              <w:t>4</w:t>
+            </w:r>
+            <w:r>
+              <w:rPr>
+                <w:rFonts w:ascii="Arial" w:hAnsi="Arial" w:cs="Arial"/>
+                <w:sz w:val="16"/>
+                <w:szCs w:val="16"/>
+              </w:rPr>
+              <w:t xml:space="preserve"> requirements</w:t>
             </w:r>
             <w:r>
               <w:rPr>
@@ -3315,13 +3512,23 @@
               </w:rPr>
               <w:t xml:space="preserve"> </w:t>
             </w:r>
-            <w:r>
-              <w:rPr>
-                <w:rFonts w:ascii="Arial" w:hAnsi="Arial" w:cs="Arial"/>
-                <w:sz w:val="16"/>
-                <w:szCs w:val="16"/>
-              </w:rPr>
-              <w:t>DataFrame.</w:t>
+            <w:proofErr w:type="spellStart"/>
+            <w:r>
+              <w:rPr>
+                <w:rFonts w:ascii="Arial" w:hAnsi="Arial" w:cs="Arial"/>
+                <w:sz w:val="16"/>
+                <w:szCs w:val="16"/>
+              </w:rPr>
+              <w:t>DataFrame</w:t>
+            </w:r>
+            <w:proofErr w:type="spellEnd"/>
+            <w:r>
+              <w:rPr>
+                <w:rFonts w:ascii="Arial" w:hAnsi="Arial" w:cs="Arial"/>
+                <w:sz w:val="16"/>
+                <w:szCs w:val="16"/>
+              </w:rPr>
+              <w:t>.</w:t>
             </w:r>
             <w:r>
               <w:rPr>
@@ -3375,7 +3582,25 @@
                 <w:szCs w:val="16"/>
               </w:rPr>
               <w:br/>
-              <w:t xml:space="preserve">• New DataFrame created named </w:t>
+              <w:t xml:space="preserve">• New </w:t>
+            </w:r>
+            <w:proofErr w:type="spellStart"/>
+            <w:r>
+              <w:rPr>
+                <w:rFonts w:ascii="Arial" w:hAnsi="Arial" w:cs="Arial"/>
+                <w:sz w:val="16"/>
+                <w:szCs w:val="16"/>
+              </w:rPr>
+              <w:t>DataFrame</w:t>
+            </w:r>
+            <w:proofErr w:type="spellEnd"/>
+            <w:r>
+              <w:rPr>
+                <w:rFonts w:ascii="Arial" w:hAnsi="Arial" w:cs="Arial"/>
+                <w:sz w:val="16"/>
+                <w:szCs w:val="16"/>
+              </w:rPr>
+              <w:t xml:space="preserve"> created named </w:t>
             </w:r>
             <w:proofErr w:type="spellStart"/>
             <w:r>
@@ -3539,14 +3764,6 @@
               </w:rPr>
               <w:t xml:space="preserve"> </w:t>
             </w:r>
-            <w:r>
-              <w:rPr>
-                <w:rFonts w:ascii="Arial" w:hAnsi="Arial" w:cs="Arial"/>
-                <w:sz w:val="16"/>
-                <w:szCs w:val="16"/>
-              </w:rPr>
-              <w:t xml:space="preserve">DataFrame, </w:t>
-            </w:r>
             <w:proofErr w:type="spellStart"/>
             <w:r>
               <w:rPr>
@@ -3554,6 +3771,24 @@
                 <w:sz w:val="16"/>
                 <w:szCs w:val="16"/>
               </w:rPr>
+              <w:t>DataFrame</w:t>
+            </w:r>
+            <w:proofErr w:type="spellEnd"/>
+            <w:r>
+              <w:rPr>
+                <w:rFonts w:ascii="Arial" w:hAnsi="Arial" w:cs="Arial"/>
+                <w:sz w:val="16"/>
+                <w:szCs w:val="16"/>
+              </w:rPr>
+              <w:t xml:space="preserve">, </w:t>
+            </w:r>
+            <w:proofErr w:type="spellStart"/>
+            <w:r>
+              <w:rPr>
+                <w:rFonts w:ascii="Arial" w:hAnsi="Arial" w:cs="Arial"/>
+                <w:sz w:val="16"/>
+                <w:szCs w:val="16"/>
+              </w:rPr>
               <w:t>paramaters</w:t>
             </w:r>
             <w:proofErr w:type="spellEnd"/>
@@ -3575,7 +3810,6 @@
               <w:t xml:space="preserve">• Data table created using </w:t>
             </w:r>
             <w:proofErr w:type="spellStart"/>
-            <w:proofErr w:type="gramStart"/>
             <w:r>
               <w:rPr>
                 <w:rFonts w:ascii="Arial" w:hAnsi="Arial" w:cs="Arial"/>
@@ -3587,7 +3821,6 @@
               <w:t>hvplot.table</w:t>
             </w:r>
             <w:proofErr w:type="spellEnd"/>
-            <w:proofErr w:type="gramEnd"/>
             <w:r>
               <w:rPr>
                 <w:rFonts w:ascii="Arial" w:hAnsi="Arial" w:cs="Arial"/>
@@ -3745,7 +3978,15 @@
                 <w:szCs w:val="16"/>
               </w:rPr>
               <w:br/>
-              <w:t xml:space="preserve">• Code accounts for all possible scenario </w:t>
+              <w:t>• Code accounts for all possible scenario</w:t>
+            </w:r>
+            <w:r>
+              <w:rPr>
+                <w:rFonts w:ascii="Arial" w:hAnsi="Arial" w:cs="Arial"/>
+                <w:sz w:val="16"/>
+                <w:szCs w:val="16"/>
+              </w:rPr>
+              <w:t>s</w:t>
             </w:r>
             <w:r>
               <w:rPr>
@@ -3928,7 +4169,39 @@
                 <w:sz w:val="16"/>
                 <w:szCs w:val="16"/>
               </w:rPr>
-              <w:t>• Completed 1 or none out of the 4 requirements</w:t>
+              <w:t xml:space="preserve">• Completed </w:t>
+            </w:r>
+            <w:r>
+              <w:rPr>
+                <w:rFonts w:ascii="Arial" w:hAnsi="Arial" w:cs="Arial"/>
+                <w:sz w:val="16"/>
+                <w:szCs w:val="16"/>
+              </w:rPr>
+              <w:t>less than 3</w:t>
+            </w:r>
+            <w:r>
+              <w:rPr>
+                <w:rFonts w:ascii="Arial" w:hAnsi="Arial" w:cs="Arial"/>
+                <w:sz w:val="16"/>
+                <w:szCs w:val="16"/>
+              </w:rPr>
+              <w:t xml:space="preserve"> of the </w:t>
+            </w:r>
+            <w:r>
+              <w:rPr>
+                <w:rFonts w:ascii="Arial" w:hAnsi="Arial" w:cs="Arial"/>
+                <w:sz w:val="16"/>
+                <w:szCs w:val="16"/>
+              </w:rPr>
+              <w:t>7</w:t>
+            </w:r>
+            <w:r>
+              <w:rPr>
+                <w:rFonts w:ascii="Arial" w:hAnsi="Arial" w:cs="Arial"/>
+                <w:sz w:val="16"/>
+                <w:szCs w:val="16"/>
+              </w:rPr>
+              <w:t xml:space="preserve"> requirements</w:t>
             </w:r>
             <w:r>
               <w:rPr>

</xml_diff>